<commit_message>
changed back to anerico portfolio from seth
</commit_message>
<xml_diff>
--- a/Anerico Kakai.docx
+++ b/Anerico Kakai.docx
@@ -1020,8 +1020,6 @@
       <w:r>
         <w:t>Project Management</w:t>
       </w:r>
-      <w:bookmarkStart w:id="0" w:name="_GoBack"/>
-      <w:bookmarkEnd w:id="0"/>
     </w:p>
     <w:p>
       <w:pPr>
@@ -1280,8 +1278,10 @@
         </w:numPr>
       </w:pPr>
       <w:r>
-        <w:t>Chase</w:t>
-      </w:r>
+        <w:t>Chess</w:t>
+      </w:r>
+      <w:bookmarkStart w:id="0" w:name="_GoBack"/>
+      <w:bookmarkEnd w:id="0"/>
     </w:p>
     <w:p/>
     <w:sectPr>
@@ -3048,7 +3048,7 @@
 </file>
 
 <file path=customXml/itemProps1.xml><?xml version="1.0" encoding="utf-8"?>
-<ds:datastoreItem xmlns:ds="http://schemas.openxmlformats.org/officeDocument/2006/customXml" ds:itemID="{8BF57F28-1386-4DBD-A3E1-4D55015B9752}">
+<ds:datastoreItem xmlns:ds="http://schemas.openxmlformats.org/officeDocument/2006/customXml" ds:itemID="{4A5325B3-F21E-480E-83E0-9DF565A8CAE6}">
   <ds:schemaRefs>
     <ds:schemaRef ds:uri="http://schemas.openxmlformats.org/officeDocument/2006/bibliography"/>
   </ds:schemaRefs>

</xml_diff>